<commit_message>
fix typo analysis => analyst
</commit_message>
<xml_diff>
--- a/labs/nmap-ssh/docs/nmap-ssh.docx
+++ b/labs/nmap-ssh/docs/nmap-ssh.docx
@@ -28,7 +28,12 @@
         </w:rPr>
       </w:pPr>
       <w:r>
-        <w:rPr/>
+        <w:rPr>
+          <w:b/>
+          <w:bCs/>
+          <w:sz w:val="30"/>
+          <w:szCs w:val="30"/>
+        </w:rPr>
         <mc:AlternateContent>
           <mc:Choice Requires="wps">
             <w:drawing>
@@ -40,7 +45,7 @@
                 <wp:positionV relativeFrom="paragraph">
                   <wp:posOffset>88900</wp:posOffset>
                 </wp:positionV>
-                <wp:extent cx="5563870" cy="525145"/>
+                <wp:extent cx="5564505" cy="525145"/>
                 <wp:effectExtent l="0" t="0" r="0" b="0"/>
                 <wp:wrapNone/>
                 <wp:docPr id="1" name="Shape1"/>
@@ -51,7 +56,7 @@
                       <wps:spPr>
                         <a:xfrm>
                           <a:off x="0" y="0"/>
-                          <a:ext cx="5563080" cy="524520"/>
+                          <a:ext cx="5563800" cy="524520"/>
                         </a:xfrm>
                         <a:prstGeom prst="rect">
                           <a:avLst/>
@@ -74,7 +79,7 @@
                           <w:p>
                             <w:pPr>
                               <w:pStyle w:val="FrameContents"/>
-                              <w:overflowPunct w:val="true"/>
+                              <w:overflowPunct w:val="false"/>
                               <w:rPr/>
                             </w:pPr>
                             <w:r>
@@ -99,7 +104,7 @@
           </mc:Choice>
           <mc:Fallback>
             <w:pict>
-              <v:rect id="shape_0" ID="Shape1" stroked="t" style="position:absolute;margin-left:22.8pt;margin-top:7pt;width:438pt;height:41.25pt">
+              <v:rect id="shape_0" ID="Shape1" stroked="t" style="position:absolute;margin-left:22.8pt;margin-top:7pt;width:438.05pt;height:41.25pt">
                 <w10:wrap type="square"/>
                 <v:fill o:detectmouseclick="t" on="false"/>
                 <v:stroke color="black" joinstyle="round" endcap="flat"/>
@@ -108,7 +113,7 @@
                     <w:p>
                       <w:pPr>
                         <w:pStyle w:val="FrameContents"/>
-                        <w:overflowPunct w:val="true"/>
+                        <w:overflowPunct w:val="false"/>
                         <w:rPr/>
                       </w:pPr>
                       <w:r>
@@ -140,37 +145,52 @@
         </w:rPr>
       </w:pPr>
       <w:r>
-        <w:rPr/>
-      </w:r>
-    </w:p>
-    <w:p>
-      <w:pPr>
-        <w:pStyle w:val="Normal"/>
-        <w:rPr>
-          <w:b/>
-          <w:b/>
-          <w:bCs/>
-          <w:sz w:val="30"/>
-          <w:szCs w:val="30"/>
-        </w:rPr>
-      </w:pPr>
-      <w:r>
-        <w:rPr/>
-      </w:r>
-    </w:p>
-    <w:p>
-      <w:pPr>
-        <w:pStyle w:val="Normal"/>
-        <w:rPr>
-          <w:b/>
-          <w:b/>
-          <w:bCs/>
-          <w:sz w:val="30"/>
-          <w:szCs w:val="30"/>
-        </w:rPr>
-      </w:pPr>
-      <w:r>
-        <w:rPr/>
+        <w:rPr>
+          <w:b/>
+          <w:bCs/>
+          <w:sz w:val="30"/>
+          <w:szCs w:val="30"/>
+        </w:rPr>
+      </w:r>
+    </w:p>
+    <w:p>
+      <w:pPr>
+        <w:pStyle w:val="Normal"/>
+        <w:rPr>
+          <w:b/>
+          <w:b/>
+          <w:bCs/>
+          <w:sz w:val="30"/>
+          <w:szCs w:val="30"/>
+        </w:rPr>
+      </w:pPr>
+      <w:r>
+        <w:rPr>
+          <w:b/>
+          <w:bCs/>
+          <w:sz w:val="30"/>
+          <w:szCs w:val="30"/>
+        </w:rPr>
+      </w:r>
+    </w:p>
+    <w:p>
+      <w:pPr>
+        <w:pStyle w:val="Normal"/>
+        <w:rPr>
+          <w:b/>
+          <w:b/>
+          <w:bCs/>
+          <w:sz w:val="30"/>
+          <w:szCs w:val="30"/>
+        </w:rPr>
+      </w:pPr>
+      <w:r>
+        <w:rPr>
+          <w:b/>
+          <w:bCs/>
+          <w:sz w:val="30"/>
+          <w:szCs w:val="30"/>
+        </w:rPr>
       </w:r>
     </w:p>
     <w:p>
@@ -263,19 +283,7 @@
       </w:pPr>
       <w:r>
         <w:rPr/>
-        <w:t>T</w:t>
-      </w:r>
-      <w:r>
-        <w:rPr/>
-        <w:t xml:space="preserve">he lab is started from the labtainer working directory on your </w:t>
-      </w:r>
-      <w:r>
-        <w:rPr/>
-        <w:t>Linux</w:t>
-      </w:r>
-      <w:r>
-        <w:rPr/>
-        <w:t xml:space="preserve"> host, e.g., a Linux VM. From there, issue the command:</w:t>
+        <w:t>The lab is started from the labtainer working directory on your Linux host, e.g., a Linux VM. From there, issue the command:</w:t>
       </w:r>
     </w:p>
     <w:p>
@@ -318,15 +326,7 @@
       </w:pPr>
       <w:r>
         <w:rPr/>
-        <w:t xml:space="preserve">The resulting virtual terminal will include a bash shell </w:t>
-      </w:r>
-      <w:r>
-        <w:rPr/>
-        <w:t xml:space="preserve">on a computer </w:t>
-      </w:r>
-      <w:r>
-        <w:rPr/>
-        <w:t>called “</w:t>
+        <w:t>The resulting virtual terminal will include a bash shell on a computer called “</w:t>
       </w:r>
       <w:r>
         <w:rPr>
@@ -336,15 +336,7 @@
       </w:r>
       <w:r>
         <w:rPr/>
-        <w:t xml:space="preserve">”. </w:t>
-      </w:r>
-      <w:r>
-        <w:rPr/>
-        <w:t>The nmap utility</w:t>
-      </w:r>
-      <w:r>
-        <w:rPr/>
-        <w:t xml:space="preserve"> is pre-installed on that computer. You will also have a virtual terminal connected to a “router”, and a bash shell there. You have been told that the router sits between the organization’s client workstations and the servers.</w:t>
+        <w:t>”. The nmap utility is pre-installed on that computer. You will also have a virtual terminal connected to a “router”, and a bash shell there. You have been told that the router sits between the organization’s client workstations and the servers.</w:t>
       </w:r>
     </w:p>
     <w:p>
@@ -394,27 +386,15 @@
       </w:pPr>
       <w:r>
         <w:rPr/>
-        <w:t>Y</w:t>
-      </w:r>
-      <w:r>
-        <w:rPr/>
-        <w:t xml:space="preserve">ou have been told the target SSH server IP address is 172.25.0.2 and the SSH port number changes frequently within the range of 2000-3000. you have been given an account, “analysis” on </w:t>
-      </w:r>
-      <w:r>
-        <w:rPr/>
-        <w:t>the</w:t>
-      </w:r>
-      <w:r>
-        <w:rPr/>
-        <w:t xml:space="preserve"> client computer </w:t>
-      </w:r>
-      <w:r>
-        <w:rPr/>
-        <w:t xml:space="preserve">and </w:t>
-      </w:r>
-      <w:r>
-        <w:rPr/>
-        <w:t>on the router.</w:t>
+        <w:t>You have been told the target SSH server IP address is 172.25.0.2 and the SSH port number changes frequently within the range of 2000-3000. you have been given an account, “</w:t>
+      </w:r>
+      <w:r>
+        <w:rPr/>
+        <w:t>analyst</w:t>
+      </w:r>
+      <w:r>
+        <w:rPr/>
+        <w:t>” on the client computer and on the router.</w:t>
       </w:r>
     </w:p>
     <w:p>
@@ -516,19 +496,7 @@
       </w:pPr>
       <w:r>
         <w:rPr/>
-        <w:t>t</w:t>
-      </w:r>
-      <w:r>
-        <w:rPr/>
-        <w:t>shark and tcpdum</w:t>
-      </w:r>
-      <w:r>
-        <w:rPr/>
-        <w:t>p</w:t>
-      </w:r>
-      <w:r>
-        <w:rPr/>
-        <w:t xml:space="preserve"> are installed on the router</w:t>
+        <w:t>tshark and tcpdump are installed on the router</w:t>
       </w:r>
     </w:p>
     <w:p>
@@ -543,19 +511,7 @@
       </w:pPr>
       <w:r>
         <w:rPr/>
-        <w:t>W</w:t>
-      </w:r>
-      <w:r>
-        <w:rPr/>
-        <w:t xml:space="preserve">hat other password protected network services are being used on the network? </w:t>
-      </w:r>
-      <w:r>
-        <w:rPr/>
-        <w:t>A</w:t>
-      </w:r>
-      <w:r>
-        <w:rPr/>
-        <w:t>nd by who?</w:t>
+        <w:t>What other password protected network services are being used on the network? And by who?</w:t>
       </w:r>
     </w:p>
     <w:p>
@@ -608,11 +564,7 @@
       </w:pPr>
       <w:r>
         <w:rPr/>
-        <w:t>W</w:t>
-      </w:r>
-      <w:r>
-        <w:rPr/>
-        <w:t>hen the lab is completed, or you’d like to stop working for a while, run:</w:t>
+        <w:t>When the lab is completed, or you’d like to stop working for a while, run:</w:t>
       </w:r>
     </w:p>
     <w:p>
@@ -667,7 +619,7 @@
       <w:pgNumType w:fmt="decimal"/>
       <w:formProt w:val="false"/>
       <w:textDirection w:val="lrTb"/>
-      <w:docGrid w:type="default" w:linePitch="240" w:charSpace="4294961151"/>
+      <w:docGrid w:type="default" w:linePitch="240" w:charSpace="0"/>
     </w:sectPr>
   </w:body>
 </w:document>
@@ -692,15 +644,19 @@
       <w:fldChar w:fldCharType="begin"/>
     </w:r>
     <w:r>
+      <w:rPr/>
       <w:instrText> PAGE </w:instrText>
     </w:r>
     <w:r>
+      <w:rPr/>
       <w:fldChar w:fldCharType="separate"/>
     </w:r>
     <w:r>
+      <w:rPr/>
       <w:t>2</w:t>
     </w:r>
     <w:r>
+      <w:rPr/>
       <w:fldChar w:fldCharType="end"/>
     </w:r>
   </w:p>
@@ -872,10 +828,7 @@
       <w:lvlText w:val=""/>
       <w:lvlJc w:val="left"/>
       <w:pPr>
-        <w:tabs>
-          <w:tab w:val="num" w:pos="432"/>
-        </w:tabs>
-        <w:ind w:left="432" w:hanging="432"/>
+        <w:ind w:left="0" w:hanging="0"/>
       </w:pPr>
     </w:lvl>
     <w:lvl w:ilvl="1">
@@ -885,10 +838,7 @@
       <w:lvlText w:val=""/>
       <w:lvlJc w:val="left"/>
       <w:pPr>
-        <w:tabs>
-          <w:tab w:val="num" w:pos="576"/>
-        </w:tabs>
-        <w:ind w:left="576" w:hanging="576"/>
+        <w:ind w:left="0" w:hanging="0"/>
       </w:pPr>
     </w:lvl>
     <w:lvl w:ilvl="2">
@@ -898,10 +848,7 @@
       <w:lvlText w:val=""/>
       <w:lvlJc w:val="left"/>
       <w:pPr>
-        <w:tabs>
-          <w:tab w:val="num" w:pos="720"/>
-        </w:tabs>
-        <w:ind w:left="720" w:hanging="720"/>
+        <w:ind w:left="0" w:hanging="0"/>
       </w:pPr>
     </w:lvl>
     <w:lvl w:ilvl="3">
@@ -911,10 +858,7 @@
       <w:lvlText w:val=""/>
       <w:lvlJc w:val="left"/>
       <w:pPr>
-        <w:tabs>
-          <w:tab w:val="num" w:pos="864"/>
-        </w:tabs>
-        <w:ind w:left="864" w:hanging="864"/>
+        <w:ind w:left="0" w:hanging="0"/>
       </w:pPr>
     </w:lvl>
     <w:lvl w:ilvl="4">
@@ -924,10 +868,7 @@
       <w:lvlText w:val=""/>
       <w:lvlJc w:val="left"/>
       <w:pPr>
-        <w:tabs>
-          <w:tab w:val="num" w:pos="1008"/>
-        </w:tabs>
-        <w:ind w:left="1008" w:hanging="1008"/>
+        <w:ind w:left="0" w:hanging="0"/>
       </w:pPr>
     </w:lvl>
     <w:lvl w:ilvl="5">
@@ -937,10 +878,7 @@
       <w:lvlText w:val=""/>
       <w:lvlJc w:val="left"/>
       <w:pPr>
-        <w:tabs>
-          <w:tab w:val="num" w:pos="1152"/>
-        </w:tabs>
-        <w:ind w:left="1152" w:hanging="1152"/>
+        <w:ind w:left="0" w:hanging="0"/>
       </w:pPr>
     </w:lvl>
     <w:lvl w:ilvl="6">
@@ -950,10 +888,7 @@
       <w:lvlText w:val=""/>
       <w:lvlJc w:val="left"/>
       <w:pPr>
-        <w:tabs>
-          <w:tab w:val="num" w:pos="1296"/>
-        </w:tabs>
-        <w:ind w:left="1296" w:hanging="1296"/>
+        <w:ind w:left="0" w:hanging="0"/>
       </w:pPr>
     </w:lvl>
     <w:lvl w:ilvl="7">
@@ -963,10 +898,7 @@
       <w:lvlText w:val=""/>
       <w:lvlJc w:val="left"/>
       <w:pPr>
-        <w:tabs>
-          <w:tab w:val="num" w:pos="1440"/>
-        </w:tabs>
-        <w:ind w:left="1440" w:hanging="1440"/>
+        <w:ind w:left="0" w:hanging="0"/>
       </w:pPr>
     </w:lvl>
     <w:lvl w:ilvl="8">
@@ -976,10 +908,7 @@
       <w:lvlText w:val=""/>
       <w:lvlJc w:val="left"/>
       <w:pPr>
-        <w:tabs>
-          <w:tab w:val="num" w:pos="1584"/>
-        </w:tabs>
-        <w:ind w:left="1584" w:hanging="1584"/>
+        <w:ind w:left="0" w:hanging="0"/>
       </w:pPr>
     </w:lvl>
   </w:abstractNum>
@@ -1012,13 +941,14 @@
     <w:qFormat/>
     <w:pPr>
       <w:widowControl/>
-      <w:overflowPunct w:val="true"/>
+      <w:overflowPunct w:val="false"/>
       <w:bidi w:val="0"/>
       <w:jc w:val="left"/>
     </w:pPr>
     <w:rPr>
       <w:rFonts w:ascii="Liberation Serif" w:hAnsi="Liberation Serif" w:eastAsia="Noto Sans CJK SC Regular" w:cs="FreeSans"/>
       <w:color w:val="00000A"/>
+      <w:kern w:val="0"/>
       <w:sz w:val="24"/>
       <w:szCs w:val="24"/>
       <w:lang w:val="en-US" w:eastAsia="zh-CN" w:bidi="hi-IN"/>
@@ -1029,6 +959,69 @@
     <w:qFormat/>
     <w:rPr>
       <w:rFonts w:ascii="OpenSymbol" w:hAnsi="OpenSymbol" w:eastAsia="OpenSymbol" w:cs="OpenSymbol"/>
+    </w:rPr>
+  </w:style>
+  <w:style w:type="character" w:styleId="ListLabel1">
+    <w:name w:val="ListLabel 1"/>
+    <w:qFormat/>
+    <w:rPr>
+      <w:rFonts w:cs="OpenSymbol"/>
+    </w:rPr>
+  </w:style>
+  <w:style w:type="character" w:styleId="ListLabel2">
+    <w:name w:val="ListLabel 2"/>
+    <w:qFormat/>
+    <w:rPr>
+      <w:rFonts w:cs="OpenSymbol"/>
+    </w:rPr>
+  </w:style>
+  <w:style w:type="character" w:styleId="ListLabel3">
+    <w:name w:val="ListLabel 3"/>
+    <w:qFormat/>
+    <w:rPr>
+      <w:rFonts w:cs="OpenSymbol"/>
+    </w:rPr>
+  </w:style>
+  <w:style w:type="character" w:styleId="ListLabel4">
+    <w:name w:val="ListLabel 4"/>
+    <w:qFormat/>
+    <w:rPr>
+      <w:rFonts w:cs="OpenSymbol"/>
+    </w:rPr>
+  </w:style>
+  <w:style w:type="character" w:styleId="ListLabel5">
+    <w:name w:val="ListLabel 5"/>
+    <w:qFormat/>
+    <w:rPr>
+      <w:rFonts w:cs="OpenSymbol"/>
+    </w:rPr>
+  </w:style>
+  <w:style w:type="character" w:styleId="ListLabel6">
+    <w:name w:val="ListLabel 6"/>
+    <w:qFormat/>
+    <w:rPr>
+      <w:rFonts w:cs="OpenSymbol"/>
+    </w:rPr>
+  </w:style>
+  <w:style w:type="character" w:styleId="ListLabel7">
+    <w:name w:val="ListLabel 7"/>
+    <w:qFormat/>
+    <w:rPr>
+      <w:rFonts w:cs="OpenSymbol"/>
+    </w:rPr>
+  </w:style>
+  <w:style w:type="character" w:styleId="ListLabel8">
+    <w:name w:val="ListLabel 8"/>
+    <w:qFormat/>
+    <w:rPr>
+      <w:rFonts w:cs="OpenSymbol"/>
+    </w:rPr>
+  </w:style>
+  <w:style w:type="character" w:styleId="ListLabel9">
+    <w:name w:val="ListLabel 9"/>
+    <w:qFormat/>
+    <w:rPr>
+      <w:rFonts w:cs="OpenSymbol"/>
     </w:rPr>
   </w:style>
   <w:style w:type="paragraph" w:styleId="Heading">
@@ -1037,7 +1030,7 @@
     <w:next w:val="TextBody"/>
     <w:qFormat/>
     <w:pPr>
-      <w:keepNext/>
+      <w:keepNext w:val="true"/>
       <w:spacing w:before="240" w:after="120"/>
     </w:pPr>
     <w:rPr>

</xml_diff>